<commit_message>
design uppd 29e jan
</commit_message>
<xml_diff>
--- a/Design/Beslutslista.docx
+++ b/Design/Beslutslista.docx
@@ -510,165 +510,237 @@
           <w:highlight w:val="green"/>
         </w:rPr>
       </w:pPr>
+      <w:r>
+        <w:rPr>
+          <w:b/>
+          <w:highlight w:val="green"/>
+        </w:rPr>
+        <w:t>Laser sätts igång när Stix är nära?</w:t>
+      </w:r>
+    </w:p>
+    <w:p>
+      <w:pPr>
+        <w:pStyle w:val="ListParagraph"/>
+        <w:numPr>
+          <w:ilvl w:val="0"/>
+          <w:numId w:val="1"/>
+        </w:numPr>
+        <w:rPr>
+          <w:b/>
+        </w:rPr>
+      </w:pPr>
+      <w:r>
+        <w:rPr>
+          <w:b/>
+        </w:rPr>
+        <w:t>Highscore för den som kan ta sig till Meanix snabbast? JA</w:t>
+      </w:r>
+    </w:p>
+    <w:p>
+      <w:pPr>
+        <w:pStyle w:val="ListParagraph"/>
+        <w:numPr>
+          <w:ilvl w:val="0"/>
+          <w:numId w:val="1"/>
+        </w:numPr>
+        <w:rPr>
+          <w:b/>
+        </w:rPr>
+      </w:pPr>
+      <w:r>
+        <w:rPr>
+          <w:b/>
+        </w:rPr>
+        <w:t>Splash screen mellan levlarna för att lära spelarna mekaniken i spelet</w:t>
+      </w:r>
+    </w:p>
+    <w:p>
+      <w:pPr>
+        <w:pStyle w:val="ListParagraph"/>
+        <w:numPr>
+          <w:ilvl w:val="0"/>
+          <w:numId w:val="1"/>
+        </w:numPr>
+        <w:rPr>
+          <w:b/>
+        </w:rPr>
+      </w:pPr>
+      <w:r>
+        <w:rPr>
+          <w:b/>
+        </w:rPr>
+        <w:t>En ”controls”-ruta i menyerna</w:t>
+      </w:r>
+    </w:p>
+    <w:p>
+      <w:pPr>
+        <w:pStyle w:val="ListParagraph"/>
+        <w:numPr>
+          <w:ilvl w:val="0"/>
+          <w:numId w:val="1"/>
+        </w:numPr>
+        <w:rPr>
+          <w:b/>
+        </w:rPr>
+      </w:pPr>
+      <w:r>
+        <w:rPr>
+          <w:b/>
+        </w:rPr>
+        <w:t>Huvudet kan inte magnetisera mot anti-magneter heller</w:t>
+      </w:r>
+      <w:r>
+        <w:rPr>
+          <w:b/>
+        </w:rPr>
+        <w:t>?</w:t>
+      </w:r>
+      <w:r>
+        <w:rPr>
+          <w:b/>
+        </w:rPr>
+        <w:t xml:space="preserve"> NOPE</w:t>
+      </w:r>
+    </w:p>
+    <w:p>
+      <w:pPr>
+        <w:pStyle w:val="ListParagraph"/>
+        <w:numPr>
+          <w:ilvl w:val="0"/>
+          <w:numId w:val="1"/>
+        </w:numPr>
+        <w:rPr>
+          <w:highlight w:val="yellow"/>
+        </w:rPr>
+      </w:pPr>
+      <w:r>
+        <w:rPr>
+          <w:highlight w:val="yellow"/>
+        </w:rPr>
+        <w:t>Meanix slår sönder bana 3 för den är för enkel. Ursäktar dess nuvarande utseende</w:t>
+      </w:r>
+    </w:p>
+    <w:p>
+      <w:pPr>
+        <w:pStyle w:val="ListParagraph"/>
+        <w:numPr>
+          <w:ilvl w:val="0"/>
+          <w:numId w:val="1"/>
+        </w:numPr>
+      </w:pPr>
+      <w:r>
+        <w:t>Det ska inte gå att dasha över till sista plattformen på bana 3</w:t>
+      </w:r>
+    </w:p>
+    <w:p>
+      <w:pPr>
+        <w:pStyle w:val="ListParagraph"/>
+        <w:numPr>
+          <w:ilvl w:val="1"/>
+          <w:numId w:val="1"/>
+        </w:numPr>
+      </w:pPr>
+      <w:r>
+        <w:t>Balansera dash alt. Flytta högra blocken 64 pix till höger</w:t>
+      </w:r>
+    </w:p>
+    <w:p>
+      <w:pPr>
+        <w:pStyle w:val="ListParagraph"/>
+        <w:numPr>
+          <w:ilvl w:val="0"/>
+          <w:numId w:val="1"/>
+        </w:numPr>
+        <w:rPr>
+          <w:highlight w:val="yellow"/>
+        </w:rPr>
+      </w:pPr>
+      <w:r>
+        <w:rPr>
+          <w:highlight w:val="yellow"/>
+        </w:rPr>
+        <w:t>Bonuspoäng för att inte använda raketskor?</w:t>
+      </w:r>
+    </w:p>
+    <w:p>
+      <w:pPr>
+        <w:pStyle w:val="ListParagraph"/>
+        <w:numPr>
+          <w:ilvl w:val="0"/>
+          <w:numId w:val="1"/>
+        </w:numPr>
+      </w:pPr>
+      <w:r>
+        <w:t>Splash screen innan banorna med en animerad Stix? Ex. inför bana 3 hoppar han på de olika plattformarna så spelaren ser hur de går sönder</w:t>
+      </w:r>
+    </w:p>
+    <w:p>
+      <w:pPr>
+        <w:pStyle w:val="ListParagraph"/>
+        <w:numPr>
+          <w:ilvl w:val="0"/>
+          <w:numId w:val="1"/>
+        </w:numPr>
+      </w:pPr>
+      <w:r>
+        <w:t>Pilar till dialogrutorna</w:t>
+      </w:r>
+    </w:p>
+    <w:p>
+      <w:pPr>
+        <w:pStyle w:val="ListParagraph"/>
+        <w:numPr>
+          <w:ilvl w:val="0"/>
+          <w:numId w:val="1"/>
+        </w:numPr>
+        <w:rPr>
+          <w:b/>
+        </w:rPr>
+      </w:pPr>
+      <w:r>
+        <w:rPr>
+          <w:b/>
+        </w:rPr>
+        <w:t>Box som berättar hur huvudet används på tut-bana 1</w:t>
+      </w:r>
+    </w:p>
+    <w:p>
+      <w:pPr>
+        <w:pStyle w:val="ListParagraph"/>
+        <w:numPr>
+          <w:ilvl w:val="0"/>
+          <w:numId w:val="1"/>
+        </w:numPr>
+        <w:rPr>
+          <w:b/>
+        </w:rPr>
+      </w:pPr>
+      <w:r>
+        <w:rPr>
+          <w:b/>
+        </w:rPr>
+        <w:t>Synliga triggers som när spelaren kolliderar med, öppnar upp fönster med kontroll-schema</w:t>
+      </w:r>
+    </w:p>
+    <w:p>
+      <w:pPr>
+        <w:pStyle w:val="ListParagraph"/>
+        <w:numPr>
+          <w:ilvl w:val="0"/>
+          <w:numId w:val="1"/>
+        </w:numPr>
+        <w:rPr>
+          <w:b/>
+        </w:rPr>
+      </w:pPr>
+      <w:r>
+        <w:rPr>
+          <w:b/>
+        </w:rPr>
+        <w:t>När kroppen delas så är det underdelen man får kontroll över först</w:t>
+      </w:r>
       <w:bookmarkStart w:id="0" w:name="_GoBack"/>
       <w:bookmarkEnd w:id="0"/>
-      <w:r>
-        <w:rPr>
-          <w:b/>
-          <w:highlight w:val="green"/>
-        </w:rPr>
-        <w:t>Laser sätts igång när Stix är nära?</w:t>
-      </w:r>
-    </w:p>
-    <w:p>
-      <w:pPr>
-        <w:pStyle w:val="ListParagraph"/>
-        <w:numPr>
-          <w:ilvl w:val="0"/>
-          <w:numId w:val="1"/>
-        </w:numPr>
-        <w:rPr>
-          <w:b/>
-        </w:rPr>
-      </w:pPr>
-      <w:r>
-        <w:rPr>
-          <w:b/>
-        </w:rPr>
-        <w:t>Highscore för den som kan ta sig till Meanix snabbast? JA</w:t>
-      </w:r>
-    </w:p>
-    <w:p>
-      <w:pPr>
-        <w:pStyle w:val="ListParagraph"/>
-        <w:numPr>
-          <w:ilvl w:val="0"/>
-          <w:numId w:val="1"/>
-        </w:numPr>
-        <w:rPr>
-          <w:b/>
-        </w:rPr>
-      </w:pPr>
-      <w:r>
-        <w:rPr>
-          <w:b/>
-        </w:rPr>
-        <w:t>Splash screen mellan levlarna för att lära spelarna mekaniken i spelet</w:t>
-      </w:r>
-    </w:p>
-    <w:p>
-      <w:pPr>
-        <w:pStyle w:val="ListParagraph"/>
-        <w:numPr>
-          <w:ilvl w:val="0"/>
-          <w:numId w:val="1"/>
-        </w:numPr>
-        <w:rPr>
-          <w:b/>
-        </w:rPr>
-      </w:pPr>
-      <w:r>
-        <w:rPr>
-          <w:b/>
-        </w:rPr>
-        <w:t>En ”controls”-ruta i menyerna</w:t>
-      </w:r>
-    </w:p>
-    <w:p>
-      <w:pPr>
-        <w:pStyle w:val="ListParagraph"/>
-        <w:numPr>
-          <w:ilvl w:val="0"/>
-          <w:numId w:val="1"/>
-        </w:numPr>
-        <w:rPr>
-          <w:b/>
-        </w:rPr>
-      </w:pPr>
-      <w:r>
-        <w:rPr>
-          <w:b/>
-        </w:rPr>
-        <w:t>Huvudet kan inte magnetisera mot anti-magneter heller</w:t>
-      </w:r>
-      <w:r>
-        <w:rPr>
-          <w:b/>
-        </w:rPr>
-        <w:t>?</w:t>
-      </w:r>
-    </w:p>
-    <w:p>
-      <w:pPr>
-        <w:pStyle w:val="ListParagraph"/>
-        <w:numPr>
-          <w:ilvl w:val="0"/>
-          <w:numId w:val="1"/>
-        </w:numPr>
-        <w:rPr>
-          <w:highlight w:val="yellow"/>
-        </w:rPr>
-      </w:pPr>
-      <w:r>
-        <w:rPr>
-          <w:highlight w:val="yellow"/>
-        </w:rPr>
-        <w:t>Meanix slår sönder bana 3 för den är för enkel. Ursäktar dess nuvarande utseende</w:t>
-      </w:r>
-    </w:p>
-    <w:p>
-      <w:pPr>
-        <w:pStyle w:val="ListParagraph"/>
-        <w:numPr>
-          <w:ilvl w:val="0"/>
-          <w:numId w:val="1"/>
-        </w:numPr>
-      </w:pPr>
-      <w:r>
-        <w:t>Det ska inte gå att dasha över till sista plattformen på bana 3</w:t>
-      </w:r>
-    </w:p>
-    <w:p>
-      <w:pPr>
-        <w:pStyle w:val="ListParagraph"/>
-        <w:numPr>
-          <w:ilvl w:val="1"/>
-          <w:numId w:val="1"/>
-        </w:numPr>
-      </w:pPr>
-      <w:r>
-        <w:t>Balansera dash alt. Flytta högra blocken 64 pix till höger</w:t>
-      </w:r>
-    </w:p>
-    <w:p>
-      <w:pPr>
-        <w:pStyle w:val="ListParagraph"/>
-        <w:numPr>
-          <w:ilvl w:val="0"/>
-          <w:numId w:val="1"/>
-        </w:numPr>
-        <w:rPr>
-          <w:highlight w:val="yellow"/>
-        </w:rPr>
-      </w:pPr>
-      <w:r>
-        <w:rPr>
-          <w:highlight w:val="yellow"/>
-        </w:rPr>
-        <w:t>Bonuspoäng för att inte använda raketskor?</w:t>
-      </w:r>
-    </w:p>
-    <w:p>
-      <w:pPr>
-        <w:pStyle w:val="ListParagraph"/>
-        <w:numPr>
-          <w:ilvl w:val="0"/>
-          <w:numId w:val="1"/>
-        </w:numPr>
-      </w:pPr>
-      <w:r>
-        <w:t>Splash screen innan banorna med en animerad Stix? Ex. inför bana 3 hoppar han på de olika plattformarna så spelaren ser hur de går sönder</w:t>
-      </w:r>
     </w:p>
     <w:sectPr>
       <w:pgSz w:w="11906" w:h="16838"/>

</xml_diff>